<commit_message>
modified mysql commands in finalprojecttablecreation.docx
</commit_message>
<xml_diff>
--- a/finalprojecttablecreation.docx
+++ b/finalprojecttablecreation.docx
@@ -1700,27 +1700,93 @@
           <w:sz w:val="20"/>
           <w:szCs w:val="20"/>
         </w:rPr>
-        <w:t xml:space="preserve">alter table ranking delete column </w:t>
-      </w:r>
-      <w:proofErr w:type="spellStart"/>
-      <w:r>
-        <w:rPr>
-          <w:rFonts w:asciiTheme="majorHAnsi" w:hAnsiTheme="majorHAnsi" w:cstheme="majorHAnsi"/>
-          <w:color w:val="000000"/>
-          <w:sz w:val="20"/>
-          <w:szCs w:val="20"/>
-        </w:rPr>
-        <w:t>win_pct</w:t>
-      </w:r>
-      <w:proofErr w:type="spellEnd"/>
-      <w:r>
-        <w:rPr>
-          <w:rFonts w:asciiTheme="majorHAnsi" w:hAnsiTheme="majorHAnsi" w:cstheme="majorHAnsi"/>
-          <w:color w:val="000000"/>
-          <w:sz w:val="20"/>
-          <w:szCs w:val="20"/>
-        </w:rPr>
-        <w:t xml:space="preserve">, </w:t>
+        <w:t>alter table ranking d</w:t>
+      </w:r>
+      <w:r>
+        <w:rPr>
+          <w:rFonts w:asciiTheme="majorHAnsi" w:hAnsiTheme="majorHAnsi" w:cstheme="majorHAnsi"/>
+          <w:color w:val="000000"/>
+          <w:sz w:val="20"/>
+          <w:szCs w:val="20"/>
+        </w:rPr>
+        <w:t>rop</w:t>
+      </w:r>
+      <w:r>
+        <w:rPr>
+          <w:rFonts w:asciiTheme="majorHAnsi" w:hAnsiTheme="majorHAnsi" w:cstheme="majorHAnsi"/>
+          <w:color w:val="000000"/>
+          <w:sz w:val="20"/>
+          <w:szCs w:val="20"/>
+        </w:rPr>
+        <w:t xml:space="preserve"> column </w:t>
+      </w:r>
+      <w:proofErr w:type="spellStart"/>
+      <w:r>
+        <w:rPr>
+          <w:rFonts w:asciiTheme="majorHAnsi" w:hAnsiTheme="majorHAnsi" w:cstheme="majorHAnsi"/>
+          <w:color w:val="000000"/>
+          <w:sz w:val="20"/>
+          <w:szCs w:val="20"/>
+        </w:rPr>
+        <w:t>win_</w:t>
+      </w:r>
+      <w:proofErr w:type="gramStart"/>
+      <w:r>
+        <w:rPr>
+          <w:rFonts w:asciiTheme="majorHAnsi" w:hAnsiTheme="majorHAnsi" w:cstheme="majorHAnsi"/>
+          <w:color w:val="000000"/>
+          <w:sz w:val="20"/>
+          <w:szCs w:val="20"/>
+        </w:rPr>
+        <w:t>pct</w:t>
+      </w:r>
+      <w:proofErr w:type="spellEnd"/>
+      <w:r>
+        <w:rPr>
+          <w:rFonts w:asciiTheme="majorHAnsi" w:hAnsiTheme="majorHAnsi" w:cstheme="majorHAnsi"/>
+          <w:color w:val="000000"/>
+          <w:sz w:val="20"/>
+          <w:szCs w:val="20"/>
+        </w:rPr>
+        <w:t>;</w:t>
+      </w:r>
+      <w:proofErr w:type="gramEnd"/>
+      <w:r>
+        <w:rPr>
+          <w:rFonts w:asciiTheme="majorHAnsi" w:hAnsiTheme="majorHAnsi" w:cstheme="majorHAnsi"/>
+          <w:color w:val="000000"/>
+          <w:sz w:val="20"/>
+          <w:szCs w:val="20"/>
+        </w:rPr>
+        <w:t xml:space="preserve"> </w:t>
+      </w:r>
+    </w:p>
+    <w:p>
+      <w:pPr>
+        <w:rPr>
+          <w:rFonts w:asciiTheme="majorHAnsi" w:hAnsiTheme="majorHAnsi" w:cstheme="majorHAnsi"/>
+          <w:color w:val="000000"/>
+          <w:sz w:val="20"/>
+          <w:szCs w:val="20"/>
+        </w:rPr>
+      </w:pPr>
+      <w:r>
+        <w:rPr>
+          <w:rFonts w:asciiTheme="majorHAnsi" w:hAnsiTheme="majorHAnsi" w:cstheme="majorHAnsi"/>
+          <w:color w:val="000000"/>
+          <w:sz w:val="20"/>
+          <w:szCs w:val="20"/>
+        </w:rPr>
+        <w:t>alter table ranking drop column</w:t>
+      </w:r>
+      <w:r>
+        <w:rPr>
+          <w:rFonts w:asciiTheme="majorHAnsi" w:hAnsiTheme="majorHAnsi" w:cstheme="majorHAnsi"/>
+          <w:color w:val="000000"/>
+          <w:sz w:val="20"/>
+          <w:szCs w:val="20"/>
+        </w:rPr>
+        <w:t xml:space="preserve"> </w:t>
       </w:r>
       <w:proofErr w:type="spellStart"/>
       <w:r>
@@ -2738,17 +2804,267 @@
           <w:sz w:val="20"/>
           <w:szCs w:val="20"/>
         </w:rPr>
-        <w:t xml:space="preserve">alter table game delete column </w:t>
-      </w:r>
-      <w:proofErr w:type="spellStart"/>
-      <w:r>
-        <w:rPr>
-          <w:rFonts w:asciiTheme="majorHAnsi" w:hAnsiTheme="majorHAnsi" w:cstheme="majorHAnsi"/>
-          <w:color w:val="000000"/>
-          <w:sz w:val="20"/>
-          <w:szCs w:val="20"/>
-        </w:rPr>
-        <w:t>team_id_home</w:t>
+        <w:t xml:space="preserve">alter table game </w:t>
+      </w:r>
+      <w:r>
+        <w:rPr>
+          <w:rFonts w:asciiTheme="majorHAnsi" w:hAnsiTheme="majorHAnsi" w:cstheme="majorHAnsi"/>
+          <w:color w:val="000000"/>
+          <w:sz w:val="20"/>
+          <w:szCs w:val="20"/>
+        </w:rPr>
+        <w:t xml:space="preserve">drop </w:t>
+      </w:r>
+      <w:r>
+        <w:rPr>
+          <w:rFonts w:asciiTheme="majorHAnsi" w:hAnsiTheme="majorHAnsi" w:cstheme="majorHAnsi"/>
+          <w:color w:val="000000"/>
+          <w:sz w:val="20"/>
+          <w:szCs w:val="20"/>
+        </w:rPr>
+        <w:t xml:space="preserve">column </w:t>
+      </w:r>
+      <w:proofErr w:type="spellStart"/>
+      <w:r>
+        <w:rPr>
+          <w:rFonts w:asciiTheme="majorHAnsi" w:hAnsiTheme="majorHAnsi" w:cstheme="majorHAnsi"/>
+          <w:color w:val="000000"/>
+          <w:sz w:val="20"/>
+          <w:szCs w:val="20"/>
+        </w:rPr>
+        <w:t>team_id_</w:t>
+      </w:r>
+      <w:proofErr w:type="gramStart"/>
+      <w:r>
+        <w:rPr>
+          <w:rFonts w:asciiTheme="majorHAnsi" w:hAnsiTheme="majorHAnsi" w:cstheme="majorHAnsi"/>
+          <w:color w:val="000000"/>
+          <w:sz w:val="20"/>
+          <w:szCs w:val="20"/>
+        </w:rPr>
+        <w:t>home</w:t>
+      </w:r>
+      <w:proofErr w:type="spellEnd"/>
+      <w:r>
+        <w:rPr>
+          <w:rFonts w:asciiTheme="majorHAnsi" w:hAnsiTheme="majorHAnsi" w:cstheme="majorHAnsi"/>
+          <w:color w:val="000000"/>
+          <w:sz w:val="20"/>
+          <w:szCs w:val="20"/>
+        </w:rPr>
+        <w:t>;</w:t>
+      </w:r>
+      <w:proofErr w:type="gramEnd"/>
+      <w:r>
+        <w:rPr>
+          <w:rFonts w:asciiTheme="majorHAnsi" w:hAnsiTheme="majorHAnsi" w:cstheme="majorHAnsi"/>
+          <w:color w:val="000000"/>
+          <w:sz w:val="20"/>
+          <w:szCs w:val="20"/>
+        </w:rPr>
+        <w:t xml:space="preserve"> </w:t>
+      </w:r>
+    </w:p>
+    <w:p>
+      <w:pPr>
+        <w:rPr>
+          <w:rFonts w:asciiTheme="majorHAnsi" w:hAnsiTheme="majorHAnsi" w:cstheme="majorHAnsi"/>
+          <w:color w:val="000000"/>
+          <w:sz w:val="20"/>
+          <w:szCs w:val="20"/>
+        </w:rPr>
+      </w:pPr>
+      <w:r>
+        <w:rPr>
+          <w:rFonts w:asciiTheme="majorHAnsi" w:hAnsiTheme="majorHAnsi" w:cstheme="majorHAnsi"/>
+          <w:color w:val="000000"/>
+          <w:sz w:val="20"/>
+          <w:szCs w:val="20"/>
+        </w:rPr>
+        <w:t>alter table game drop column</w:t>
+      </w:r>
+      <w:r>
+        <w:rPr>
+          <w:rFonts w:asciiTheme="majorHAnsi" w:hAnsiTheme="majorHAnsi" w:cstheme="majorHAnsi"/>
+          <w:color w:val="000000"/>
+          <w:sz w:val="20"/>
+          <w:szCs w:val="20"/>
+        </w:rPr>
+        <w:t xml:space="preserve"> </w:t>
+      </w:r>
+      <w:proofErr w:type="spellStart"/>
+      <w:r>
+        <w:rPr>
+          <w:rFonts w:asciiTheme="majorHAnsi" w:hAnsiTheme="majorHAnsi" w:cstheme="majorHAnsi"/>
+          <w:color w:val="000000"/>
+          <w:sz w:val="20"/>
+          <w:szCs w:val="20"/>
+        </w:rPr>
+        <w:t>team_id_</w:t>
+      </w:r>
+      <w:proofErr w:type="gramStart"/>
+      <w:r>
+        <w:rPr>
+          <w:rFonts w:asciiTheme="majorHAnsi" w:hAnsiTheme="majorHAnsi" w:cstheme="majorHAnsi"/>
+          <w:color w:val="000000"/>
+          <w:sz w:val="20"/>
+          <w:szCs w:val="20"/>
+        </w:rPr>
+        <w:t>away</w:t>
+      </w:r>
+      <w:proofErr w:type="spellEnd"/>
+      <w:r>
+        <w:rPr>
+          <w:rFonts w:asciiTheme="majorHAnsi" w:hAnsiTheme="majorHAnsi" w:cstheme="majorHAnsi"/>
+          <w:color w:val="000000"/>
+          <w:sz w:val="20"/>
+          <w:szCs w:val="20"/>
+        </w:rPr>
+        <w:t>;</w:t>
+      </w:r>
+      <w:proofErr w:type="gramEnd"/>
+    </w:p>
+    <w:p>
+      <w:pPr>
+        <w:rPr>
+          <w:rFonts w:asciiTheme="majorHAnsi" w:hAnsiTheme="majorHAnsi" w:cstheme="majorHAnsi"/>
+          <w:b/>
+          <w:bCs/>
+          <w:sz w:val="20"/>
+          <w:szCs w:val="20"/>
+        </w:rPr>
+      </w:pPr>
+      <w:r>
+        <w:rPr>
+          <w:rFonts w:asciiTheme="majorHAnsi" w:hAnsiTheme="majorHAnsi" w:cstheme="majorHAnsi"/>
+          <w:b/>
+          <w:bCs/>
+          <w:sz w:val="20"/>
+          <w:szCs w:val="20"/>
+        </w:rPr>
+        <w:t>Game details table</w:t>
+      </w:r>
+      <w:r>
+        <w:rPr>
+          <w:rFonts w:asciiTheme="majorHAnsi" w:hAnsiTheme="majorHAnsi" w:cstheme="majorHAnsi"/>
+          <w:b/>
+          <w:bCs/>
+          <w:sz w:val="20"/>
+          <w:szCs w:val="20"/>
+        </w:rPr>
+        <w:sym w:font="Wingdings" w:char="F0E0"/>
+      </w:r>
+    </w:p>
+    <w:p>
+      <w:pPr>
+        <w:rPr>
+          <w:rFonts w:asciiTheme="majorHAnsi" w:hAnsiTheme="majorHAnsi" w:cstheme="majorHAnsi"/>
+          <w:b/>
+          <w:bCs/>
+          <w:sz w:val="20"/>
+          <w:szCs w:val="20"/>
+        </w:rPr>
+      </w:pPr>
+      <w:r>
+        <w:rPr>
+          <w:rFonts w:asciiTheme="majorHAnsi" w:hAnsiTheme="majorHAnsi" w:cstheme="majorHAnsi"/>
+          <w:b/>
+          <w:bCs/>
+          <w:sz w:val="20"/>
+          <w:szCs w:val="20"/>
+        </w:rPr>
+        <w:t>#</w:t>
+      </w:r>
+      <w:proofErr w:type="gramStart"/>
+      <w:r>
+        <w:rPr>
+          <w:rFonts w:asciiTheme="majorHAnsi" w:hAnsiTheme="majorHAnsi" w:cstheme="majorHAnsi"/>
+          <w:b/>
+          <w:bCs/>
+          <w:sz w:val="20"/>
+          <w:szCs w:val="20"/>
+        </w:rPr>
+        <w:t>create</w:t>
+      </w:r>
+      <w:proofErr w:type="gramEnd"/>
+      <w:r>
+        <w:rPr>
+          <w:rFonts w:asciiTheme="majorHAnsi" w:hAnsiTheme="majorHAnsi" w:cstheme="majorHAnsi"/>
+          <w:b/>
+          <w:bCs/>
+          <w:sz w:val="20"/>
+          <w:szCs w:val="20"/>
+        </w:rPr>
+        <w:t xml:space="preserve"> the table</w:t>
+      </w:r>
+    </w:p>
+    <w:p>
+      <w:pPr>
+        <w:rPr>
+          <w:rFonts w:asciiTheme="majorHAnsi" w:hAnsiTheme="majorHAnsi" w:cstheme="majorHAnsi"/>
+          <w:color w:val="000000"/>
+          <w:sz w:val="20"/>
+          <w:szCs w:val="20"/>
+        </w:rPr>
+      </w:pPr>
+      <w:r>
+        <w:rPr>
+          <w:rFonts w:asciiTheme="majorHAnsi" w:hAnsiTheme="majorHAnsi" w:cstheme="majorHAnsi"/>
+          <w:color w:val="000000"/>
+          <w:sz w:val="20"/>
+          <w:szCs w:val="20"/>
+        </w:rPr>
+        <w:t xml:space="preserve">create table </w:t>
+      </w:r>
+      <w:proofErr w:type="spellStart"/>
+      <w:r>
+        <w:rPr>
+          <w:rFonts w:asciiTheme="majorHAnsi" w:hAnsiTheme="majorHAnsi" w:cstheme="majorHAnsi"/>
+          <w:color w:val="000000"/>
+          <w:sz w:val="20"/>
+          <w:szCs w:val="20"/>
+        </w:rPr>
+        <w:t>game_detail</w:t>
+      </w:r>
+      <w:proofErr w:type="spellEnd"/>
+      <w:r>
+        <w:rPr>
+          <w:rFonts w:asciiTheme="majorHAnsi" w:hAnsiTheme="majorHAnsi" w:cstheme="majorHAnsi"/>
+          <w:color w:val="000000"/>
+          <w:sz w:val="20"/>
+          <w:szCs w:val="20"/>
+        </w:rPr>
+        <w:t xml:space="preserve">( </w:t>
+      </w:r>
+      <w:proofErr w:type="spellStart"/>
+      <w:r>
+        <w:rPr>
+          <w:rFonts w:asciiTheme="majorHAnsi" w:hAnsiTheme="majorHAnsi" w:cstheme="majorHAnsi"/>
+          <w:color w:val="000000"/>
+          <w:sz w:val="20"/>
+          <w:szCs w:val="20"/>
+        </w:rPr>
+        <w:t>game_id</w:t>
+      </w:r>
+      <w:proofErr w:type="spellEnd"/>
+      <w:r>
+        <w:rPr>
+          <w:rFonts w:asciiTheme="majorHAnsi" w:hAnsiTheme="majorHAnsi" w:cstheme="majorHAnsi"/>
+          <w:color w:val="000000"/>
+          <w:sz w:val="20"/>
+          <w:szCs w:val="20"/>
+        </w:rPr>
+        <w:t xml:space="preserve"> </w:t>
+      </w:r>
+      <w:proofErr w:type="spellStart"/>
+      <w:r>
+        <w:rPr>
+          <w:rFonts w:asciiTheme="majorHAnsi" w:hAnsiTheme="majorHAnsi" w:cstheme="majorHAnsi"/>
+          <w:color w:val="000000"/>
+          <w:sz w:val="20"/>
+          <w:szCs w:val="20"/>
+        </w:rPr>
+        <w:t>bigint</w:t>
       </w:r>
       <w:proofErr w:type="spellEnd"/>
       <w:r>
@@ -2768,8 +3084,447 @@
           <w:sz w:val="20"/>
           <w:szCs w:val="20"/>
         </w:rPr>
-        <w:t>team_id_</w:t>
-      </w:r>
+        <w:t>team_id</w:t>
+      </w:r>
+      <w:proofErr w:type="spellEnd"/>
+      <w:r>
+        <w:rPr>
+          <w:rFonts w:asciiTheme="majorHAnsi" w:hAnsiTheme="majorHAnsi" w:cstheme="majorHAnsi"/>
+          <w:color w:val="000000"/>
+          <w:sz w:val="20"/>
+          <w:szCs w:val="20"/>
+        </w:rPr>
+        <w:t xml:space="preserve"> </w:t>
+      </w:r>
+      <w:proofErr w:type="spellStart"/>
+      <w:r>
+        <w:rPr>
+          <w:rFonts w:asciiTheme="majorHAnsi" w:hAnsiTheme="majorHAnsi" w:cstheme="majorHAnsi"/>
+          <w:color w:val="000000"/>
+          <w:sz w:val="20"/>
+          <w:szCs w:val="20"/>
+        </w:rPr>
+        <w:t>bigint</w:t>
+      </w:r>
+      <w:proofErr w:type="spellEnd"/>
+      <w:r>
+        <w:rPr>
+          <w:rFonts w:asciiTheme="majorHAnsi" w:hAnsiTheme="majorHAnsi" w:cstheme="majorHAnsi"/>
+          <w:color w:val="000000"/>
+          <w:sz w:val="20"/>
+          <w:szCs w:val="20"/>
+        </w:rPr>
+        <w:t xml:space="preserve">, abbreviation varchar(255), city varchar(255), </w:t>
+      </w:r>
+      <w:proofErr w:type="spellStart"/>
+      <w:r>
+        <w:rPr>
+          <w:rFonts w:asciiTheme="majorHAnsi" w:hAnsiTheme="majorHAnsi" w:cstheme="majorHAnsi"/>
+          <w:color w:val="000000"/>
+          <w:sz w:val="20"/>
+          <w:szCs w:val="20"/>
+        </w:rPr>
+        <w:t>player_id</w:t>
+      </w:r>
+      <w:proofErr w:type="spellEnd"/>
+      <w:r>
+        <w:rPr>
+          <w:rFonts w:asciiTheme="majorHAnsi" w:hAnsiTheme="majorHAnsi" w:cstheme="majorHAnsi"/>
+          <w:color w:val="000000"/>
+          <w:sz w:val="20"/>
+          <w:szCs w:val="20"/>
+        </w:rPr>
+        <w:t xml:space="preserve"> </w:t>
+      </w:r>
+      <w:proofErr w:type="spellStart"/>
+      <w:r>
+        <w:rPr>
+          <w:rFonts w:asciiTheme="majorHAnsi" w:hAnsiTheme="majorHAnsi" w:cstheme="majorHAnsi"/>
+          <w:color w:val="000000"/>
+          <w:sz w:val="20"/>
+          <w:szCs w:val="20"/>
+        </w:rPr>
+        <w:t>bigint</w:t>
+      </w:r>
+      <w:proofErr w:type="spellEnd"/>
+      <w:r>
+        <w:rPr>
+          <w:rFonts w:asciiTheme="majorHAnsi" w:hAnsiTheme="majorHAnsi" w:cstheme="majorHAnsi"/>
+          <w:color w:val="000000"/>
+          <w:sz w:val="20"/>
+          <w:szCs w:val="20"/>
+        </w:rPr>
+        <w:t xml:space="preserve">, </w:t>
+      </w:r>
+      <w:proofErr w:type="spellStart"/>
+      <w:r>
+        <w:rPr>
+          <w:rFonts w:asciiTheme="majorHAnsi" w:hAnsiTheme="majorHAnsi" w:cstheme="majorHAnsi"/>
+          <w:color w:val="000000"/>
+          <w:sz w:val="20"/>
+          <w:szCs w:val="20"/>
+        </w:rPr>
+        <w:t>player_name</w:t>
+      </w:r>
+      <w:proofErr w:type="spellEnd"/>
+      <w:r>
+        <w:rPr>
+          <w:rFonts w:asciiTheme="majorHAnsi" w:hAnsiTheme="majorHAnsi" w:cstheme="majorHAnsi"/>
+          <w:color w:val="000000"/>
+          <w:sz w:val="20"/>
+          <w:szCs w:val="20"/>
+        </w:rPr>
+        <w:t xml:space="preserve"> varchar(255), nickname varchar(255), </w:t>
+      </w:r>
+      <w:proofErr w:type="spellStart"/>
+      <w:r>
+        <w:rPr>
+          <w:rFonts w:asciiTheme="majorHAnsi" w:hAnsiTheme="majorHAnsi" w:cstheme="majorHAnsi"/>
+          <w:color w:val="000000"/>
+          <w:sz w:val="20"/>
+          <w:szCs w:val="20"/>
+        </w:rPr>
+        <w:t>start_position</w:t>
+      </w:r>
+      <w:proofErr w:type="spellEnd"/>
+      <w:r>
+        <w:rPr>
+          <w:rFonts w:asciiTheme="majorHAnsi" w:hAnsiTheme="majorHAnsi" w:cstheme="majorHAnsi"/>
+          <w:color w:val="000000"/>
+          <w:sz w:val="20"/>
+          <w:szCs w:val="20"/>
+        </w:rPr>
+        <w:t xml:space="preserve"> varchar(255), comment varchar(255), minutes varchar(255),</w:t>
+      </w:r>
+      <w:proofErr w:type="spellStart"/>
+      <w:r>
+        <w:rPr>
+          <w:rFonts w:asciiTheme="majorHAnsi" w:hAnsiTheme="majorHAnsi" w:cstheme="majorHAnsi"/>
+          <w:color w:val="000000"/>
+          <w:sz w:val="20"/>
+          <w:szCs w:val="20"/>
+        </w:rPr>
+        <w:t>fgm</w:t>
+      </w:r>
+      <w:proofErr w:type="spellEnd"/>
+      <w:r>
+        <w:rPr>
+          <w:rFonts w:asciiTheme="majorHAnsi" w:hAnsiTheme="majorHAnsi" w:cstheme="majorHAnsi"/>
+          <w:color w:val="000000"/>
+          <w:sz w:val="20"/>
+          <w:szCs w:val="20"/>
+        </w:rPr>
+        <w:t xml:space="preserve"> decimal(3,1), </w:t>
+      </w:r>
+      <w:proofErr w:type="spellStart"/>
+      <w:r>
+        <w:rPr>
+          <w:rFonts w:asciiTheme="majorHAnsi" w:hAnsiTheme="majorHAnsi" w:cstheme="majorHAnsi"/>
+          <w:color w:val="000000"/>
+          <w:sz w:val="20"/>
+          <w:szCs w:val="20"/>
+        </w:rPr>
+        <w:t>fga</w:t>
+      </w:r>
+      <w:proofErr w:type="spellEnd"/>
+      <w:r>
+        <w:rPr>
+          <w:rFonts w:asciiTheme="majorHAnsi" w:hAnsiTheme="majorHAnsi" w:cstheme="majorHAnsi"/>
+          <w:color w:val="000000"/>
+          <w:sz w:val="20"/>
+          <w:szCs w:val="20"/>
+        </w:rPr>
+        <w:t xml:space="preserve"> decimal(3,1), </w:t>
+      </w:r>
+      <w:proofErr w:type="spellStart"/>
+      <w:r>
+        <w:rPr>
+          <w:rFonts w:asciiTheme="majorHAnsi" w:hAnsiTheme="majorHAnsi" w:cstheme="majorHAnsi"/>
+          <w:color w:val="000000"/>
+          <w:sz w:val="20"/>
+          <w:szCs w:val="20"/>
+        </w:rPr>
+        <w:t>fg_pct</w:t>
+      </w:r>
+      <w:proofErr w:type="spellEnd"/>
+      <w:r>
+        <w:rPr>
+          <w:rFonts w:asciiTheme="majorHAnsi" w:hAnsiTheme="majorHAnsi" w:cstheme="majorHAnsi"/>
+          <w:color w:val="000000"/>
+          <w:sz w:val="20"/>
+          <w:szCs w:val="20"/>
+        </w:rPr>
+        <w:t xml:space="preserve"> decimal(4,3), fg3m decimal(3,1), fg3a decimal(3,1), fg3_pct decimal(4,3), </w:t>
+      </w:r>
+      <w:proofErr w:type="spellStart"/>
+      <w:r>
+        <w:rPr>
+          <w:rFonts w:asciiTheme="majorHAnsi" w:hAnsiTheme="majorHAnsi" w:cstheme="majorHAnsi"/>
+          <w:color w:val="000000"/>
+          <w:sz w:val="20"/>
+          <w:szCs w:val="20"/>
+        </w:rPr>
+        <w:t>ftm</w:t>
+      </w:r>
+      <w:proofErr w:type="spellEnd"/>
+      <w:r>
+        <w:rPr>
+          <w:rFonts w:asciiTheme="majorHAnsi" w:hAnsiTheme="majorHAnsi" w:cstheme="majorHAnsi"/>
+          <w:color w:val="000000"/>
+          <w:sz w:val="20"/>
+          <w:szCs w:val="20"/>
+        </w:rPr>
+        <w:t xml:space="preserve"> decimal(3,1), </w:t>
+      </w:r>
+      <w:proofErr w:type="spellStart"/>
+      <w:r>
+        <w:rPr>
+          <w:rFonts w:asciiTheme="majorHAnsi" w:hAnsiTheme="majorHAnsi" w:cstheme="majorHAnsi"/>
+          <w:color w:val="000000"/>
+          <w:sz w:val="20"/>
+          <w:szCs w:val="20"/>
+        </w:rPr>
+        <w:t>fta</w:t>
+      </w:r>
+      <w:proofErr w:type="spellEnd"/>
+      <w:r>
+        <w:rPr>
+          <w:rFonts w:asciiTheme="majorHAnsi" w:hAnsiTheme="majorHAnsi" w:cstheme="majorHAnsi"/>
+          <w:color w:val="000000"/>
+          <w:sz w:val="20"/>
+          <w:szCs w:val="20"/>
+        </w:rPr>
+        <w:t xml:space="preserve"> decimal(3,1), </w:t>
+      </w:r>
+      <w:proofErr w:type="spellStart"/>
+      <w:r>
+        <w:rPr>
+          <w:rFonts w:asciiTheme="majorHAnsi" w:hAnsiTheme="majorHAnsi" w:cstheme="majorHAnsi"/>
+          <w:color w:val="000000"/>
+          <w:sz w:val="20"/>
+          <w:szCs w:val="20"/>
+        </w:rPr>
+        <w:t>ft_pct</w:t>
+      </w:r>
+      <w:proofErr w:type="spellEnd"/>
+      <w:r>
+        <w:rPr>
+          <w:rFonts w:asciiTheme="majorHAnsi" w:hAnsiTheme="majorHAnsi" w:cstheme="majorHAnsi"/>
+          <w:color w:val="000000"/>
+          <w:sz w:val="20"/>
+          <w:szCs w:val="20"/>
+        </w:rPr>
+        <w:t xml:space="preserve"> decimal(4,3), </w:t>
+      </w:r>
+      <w:proofErr w:type="spellStart"/>
+      <w:r>
+        <w:rPr>
+          <w:rFonts w:asciiTheme="majorHAnsi" w:hAnsiTheme="majorHAnsi" w:cstheme="majorHAnsi"/>
+          <w:color w:val="000000"/>
+          <w:sz w:val="20"/>
+          <w:szCs w:val="20"/>
+        </w:rPr>
+        <w:t>o_reb</w:t>
+      </w:r>
+      <w:proofErr w:type="spellEnd"/>
+      <w:r>
+        <w:rPr>
+          <w:rFonts w:asciiTheme="majorHAnsi" w:hAnsiTheme="majorHAnsi" w:cstheme="majorHAnsi"/>
+          <w:color w:val="000000"/>
+          <w:sz w:val="20"/>
+          <w:szCs w:val="20"/>
+        </w:rPr>
+        <w:t xml:space="preserve"> decimal(3,1), </w:t>
+      </w:r>
+      <w:proofErr w:type="spellStart"/>
+      <w:r>
+        <w:rPr>
+          <w:rFonts w:asciiTheme="majorHAnsi" w:hAnsiTheme="majorHAnsi" w:cstheme="majorHAnsi"/>
+          <w:color w:val="000000"/>
+          <w:sz w:val="20"/>
+          <w:szCs w:val="20"/>
+        </w:rPr>
+        <w:t>d_reb</w:t>
+      </w:r>
+      <w:proofErr w:type="spellEnd"/>
+      <w:r>
+        <w:rPr>
+          <w:rFonts w:asciiTheme="majorHAnsi" w:hAnsiTheme="majorHAnsi" w:cstheme="majorHAnsi"/>
+          <w:color w:val="000000"/>
+          <w:sz w:val="20"/>
+          <w:szCs w:val="20"/>
+        </w:rPr>
+        <w:t xml:space="preserve"> decimal(3,1), </w:t>
+      </w:r>
+      <w:proofErr w:type="spellStart"/>
+      <w:r>
+        <w:rPr>
+          <w:rFonts w:asciiTheme="majorHAnsi" w:hAnsiTheme="majorHAnsi" w:cstheme="majorHAnsi"/>
+          <w:color w:val="000000"/>
+          <w:sz w:val="20"/>
+          <w:szCs w:val="20"/>
+        </w:rPr>
+        <w:lastRenderedPageBreak/>
+        <w:t>reb</w:t>
+      </w:r>
+      <w:proofErr w:type="spellEnd"/>
+      <w:r>
+        <w:rPr>
+          <w:rFonts w:asciiTheme="majorHAnsi" w:hAnsiTheme="majorHAnsi" w:cstheme="majorHAnsi"/>
+          <w:color w:val="000000"/>
+          <w:sz w:val="20"/>
+          <w:szCs w:val="20"/>
+        </w:rPr>
+        <w:t xml:space="preserve"> decimal(3,1), </w:t>
+      </w:r>
+      <w:proofErr w:type="spellStart"/>
+      <w:r>
+        <w:rPr>
+          <w:rFonts w:asciiTheme="majorHAnsi" w:hAnsiTheme="majorHAnsi" w:cstheme="majorHAnsi"/>
+          <w:color w:val="000000"/>
+          <w:sz w:val="20"/>
+          <w:szCs w:val="20"/>
+        </w:rPr>
+        <w:t>ast</w:t>
+      </w:r>
+      <w:proofErr w:type="spellEnd"/>
+      <w:r>
+        <w:rPr>
+          <w:rFonts w:asciiTheme="majorHAnsi" w:hAnsiTheme="majorHAnsi" w:cstheme="majorHAnsi"/>
+          <w:color w:val="000000"/>
+          <w:sz w:val="20"/>
+          <w:szCs w:val="20"/>
+        </w:rPr>
+        <w:t xml:space="preserve"> decimal(3,1), </w:t>
+      </w:r>
+      <w:proofErr w:type="spellStart"/>
+      <w:r>
+        <w:rPr>
+          <w:rFonts w:asciiTheme="majorHAnsi" w:hAnsiTheme="majorHAnsi" w:cstheme="majorHAnsi"/>
+          <w:color w:val="000000"/>
+          <w:sz w:val="20"/>
+          <w:szCs w:val="20"/>
+        </w:rPr>
+        <w:t>stl</w:t>
+      </w:r>
+      <w:proofErr w:type="spellEnd"/>
+      <w:r>
+        <w:rPr>
+          <w:rFonts w:asciiTheme="majorHAnsi" w:hAnsiTheme="majorHAnsi" w:cstheme="majorHAnsi"/>
+          <w:color w:val="000000"/>
+          <w:sz w:val="20"/>
+          <w:szCs w:val="20"/>
+        </w:rPr>
+        <w:t xml:space="preserve"> decimal(3,1), blk decimal(3,1), turnovers decimal(3,1), pf decimal(3,1), pts decimal(3,1), </w:t>
+      </w:r>
+      <w:proofErr w:type="spellStart"/>
+      <w:r>
+        <w:rPr>
+          <w:rFonts w:asciiTheme="majorHAnsi" w:hAnsiTheme="majorHAnsi" w:cstheme="majorHAnsi"/>
+          <w:color w:val="000000"/>
+          <w:sz w:val="20"/>
+          <w:szCs w:val="20"/>
+        </w:rPr>
+        <w:t>plus_minus</w:t>
+      </w:r>
+      <w:proofErr w:type="spellEnd"/>
+      <w:r>
+        <w:rPr>
+          <w:rFonts w:asciiTheme="majorHAnsi" w:hAnsiTheme="majorHAnsi" w:cstheme="majorHAnsi"/>
+          <w:color w:val="000000"/>
+          <w:sz w:val="20"/>
+          <w:szCs w:val="20"/>
+        </w:rPr>
+        <w:t xml:space="preserve"> decimal(3,1)</w:t>
+      </w:r>
+      <w:r>
+        <w:rPr>
+          <w:rFonts w:asciiTheme="majorHAnsi" w:hAnsiTheme="majorHAnsi" w:cstheme="majorHAnsi"/>
+          <w:color w:val="000000"/>
+          <w:sz w:val="20"/>
+          <w:szCs w:val="20"/>
+        </w:rPr>
+        <w:t>)</w:t>
+      </w:r>
+      <w:r>
+        <w:rPr>
+          <w:rFonts w:asciiTheme="majorHAnsi" w:hAnsiTheme="majorHAnsi" w:cstheme="majorHAnsi"/>
+          <w:color w:val="000000"/>
+          <w:sz w:val="20"/>
+          <w:szCs w:val="20"/>
+        </w:rPr>
+        <w:t>;</w:t>
+      </w:r>
+    </w:p>
+    <w:p>
+      <w:pPr>
+        <w:rPr>
+          <w:rFonts w:asciiTheme="majorHAnsi" w:hAnsiTheme="majorHAnsi" w:cstheme="majorHAnsi"/>
+          <w:color w:val="000000"/>
+          <w:sz w:val="20"/>
+          <w:szCs w:val="20"/>
+        </w:rPr>
+      </w:pPr>
+      <w:r>
+        <w:rPr>
+          <w:rFonts w:asciiTheme="majorHAnsi" w:hAnsiTheme="majorHAnsi" w:cstheme="majorHAnsi"/>
+          <w:color w:val="000000"/>
+          <w:sz w:val="20"/>
+          <w:szCs w:val="20"/>
+        </w:rPr>
+        <w:t xml:space="preserve">alter table </w:t>
+      </w:r>
+      <w:proofErr w:type="spellStart"/>
+      <w:r>
+        <w:rPr>
+          <w:rFonts w:asciiTheme="majorHAnsi" w:hAnsiTheme="majorHAnsi" w:cstheme="majorHAnsi"/>
+          <w:color w:val="000000"/>
+          <w:sz w:val="20"/>
+          <w:szCs w:val="20"/>
+        </w:rPr>
+        <w:t>game_detail</w:t>
+      </w:r>
+      <w:proofErr w:type="spellEnd"/>
+      <w:r>
+        <w:rPr>
+          <w:rFonts w:asciiTheme="majorHAnsi" w:hAnsiTheme="majorHAnsi" w:cstheme="majorHAnsi"/>
+          <w:color w:val="000000"/>
+          <w:sz w:val="20"/>
+          <w:szCs w:val="20"/>
+        </w:rPr>
+        <w:t xml:space="preserve"> add foreign key(</w:t>
+      </w:r>
+      <w:proofErr w:type="spellStart"/>
+      <w:r>
+        <w:rPr>
+          <w:rFonts w:asciiTheme="majorHAnsi" w:hAnsiTheme="majorHAnsi" w:cstheme="majorHAnsi"/>
+          <w:color w:val="000000"/>
+          <w:sz w:val="20"/>
+          <w:szCs w:val="20"/>
+        </w:rPr>
+        <w:t>game_id</w:t>
+      </w:r>
+      <w:proofErr w:type="spellEnd"/>
+      <w:r>
+        <w:rPr>
+          <w:rFonts w:asciiTheme="majorHAnsi" w:hAnsiTheme="majorHAnsi" w:cstheme="majorHAnsi"/>
+          <w:color w:val="000000"/>
+          <w:sz w:val="20"/>
+          <w:szCs w:val="20"/>
+        </w:rPr>
+        <w:t>) references game(</w:t>
+      </w:r>
+      <w:proofErr w:type="spellStart"/>
+      <w:r>
+        <w:rPr>
+          <w:rFonts w:asciiTheme="majorHAnsi" w:hAnsiTheme="majorHAnsi" w:cstheme="majorHAnsi"/>
+          <w:color w:val="000000"/>
+          <w:sz w:val="20"/>
+          <w:szCs w:val="20"/>
+        </w:rPr>
+        <w:t>game_id</w:t>
+      </w:r>
+      <w:proofErr w:type="spellEnd"/>
       <w:proofErr w:type="gramStart"/>
       <w:r>
         <w:rPr>
@@ -2778,17 +3533,7 @@
           <w:sz w:val="20"/>
           <w:szCs w:val="20"/>
         </w:rPr>
-        <w:t>away</w:t>
-      </w:r>
-      <w:proofErr w:type="spellEnd"/>
-      <w:r>
-        <w:rPr>
-          <w:rFonts w:asciiTheme="majorHAnsi" w:hAnsiTheme="majorHAnsi" w:cstheme="majorHAnsi"/>
-          <w:color w:val="000000"/>
-          <w:sz w:val="20"/>
-          <w:szCs w:val="20"/>
-        </w:rPr>
-        <w:t>;</w:t>
+        <w:t>);</w:t>
       </w:r>
       <w:proofErr w:type="gramEnd"/>
     </w:p>
@@ -2805,665 +3550,10 @@
       <w:r>
         <w:rPr>
           <w:rFonts w:asciiTheme="majorHAnsi" w:hAnsiTheme="majorHAnsi" w:cstheme="majorHAnsi"/>
-          <w:b/>
-          <w:bCs/>
-          <w:sz w:val="20"/>
-          <w:szCs w:val="20"/>
-        </w:rPr>
-        <w:t>Game details table</w:t>
-      </w:r>
-      <w:r>
-        <w:rPr>
-          <w:rFonts w:asciiTheme="majorHAnsi" w:hAnsiTheme="majorHAnsi" w:cstheme="majorHAnsi"/>
-          <w:b/>
-          <w:bCs/>
-          <w:sz w:val="20"/>
-          <w:szCs w:val="20"/>
-        </w:rPr>
-        <w:sym w:font="Wingdings" w:char="F0E0"/>
-      </w:r>
-    </w:p>
-    <w:p>
-      <w:pPr>
-        <w:rPr>
-          <w:rFonts w:asciiTheme="majorHAnsi" w:hAnsiTheme="majorHAnsi" w:cstheme="majorHAnsi"/>
-          <w:b/>
-          <w:bCs/>
-          <w:sz w:val="20"/>
-          <w:szCs w:val="20"/>
-        </w:rPr>
-      </w:pPr>
-      <w:r>
-        <w:rPr>
-          <w:rFonts w:asciiTheme="majorHAnsi" w:hAnsiTheme="majorHAnsi" w:cstheme="majorHAnsi"/>
-          <w:b/>
-          <w:bCs/>
-          <w:sz w:val="20"/>
-          <w:szCs w:val="20"/>
-        </w:rPr>
-        <w:t>#</w:t>
-      </w:r>
-      <w:proofErr w:type="gramStart"/>
-      <w:r>
-        <w:rPr>
-          <w:rFonts w:asciiTheme="majorHAnsi" w:hAnsiTheme="majorHAnsi" w:cstheme="majorHAnsi"/>
-          <w:b/>
-          <w:bCs/>
-          <w:sz w:val="20"/>
-          <w:szCs w:val="20"/>
-        </w:rPr>
-        <w:t>create</w:t>
-      </w:r>
-      <w:proofErr w:type="gramEnd"/>
-      <w:r>
-        <w:rPr>
-          <w:rFonts w:asciiTheme="majorHAnsi" w:hAnsiTheme="majorHAnsi" w:cstheme="majorHAnsi"/>
-          <w:b/>
-          <w:bCs/>
-          <w:sz w:val="20"/>
-          <w:szCs w:val="20"/>
-        </w:rPr>
-        <w:t xml:space="preserve"> the table</w:t>
-      </w:r>
-    </w:p>
-    <w:p>
-      <w:pPr>
-        <w:rPr>
-          <w:rFonts w:asciiTheme="majorHAnsi" w:hAnsiTheme="majorHAnsi" w:cstheme="majorHAnsi"/>
-          <w:color w:val="000000"/>
-          <w:sz w:val="20"/>
-          <w:szCs w:val="20"/>
-        </w:rPr>
-      </w:pPr>
-      <w:r>
-        <w:rPr>
-          <w:rFonts w:asciiTheme="majorHAnsi" w:hAnsiTheme="majorHAnsi" w:cstheme="majorHAnsi"/>
-          <w:color w:val="000000"/>
-          <w:sz w:val="20"/>
-          <w:szCs w:val="20"/>
-        </w:rPr>
-        <w:t xml:space="preserve">create table </w:t>
-      </w:r>
-      <w:proofErr w:type="spellStart"/>
-      <w:r>
-        <w:rPr>
-          <w:rFonts w:asciiTheme="majorHAnsi" w:hAnsiTheme="majorHAnsi" w:cstheme="majorHAnsi"/>
-          <w:color w:val="000000"/>
-          <w:sz w:val="20"/>
-          <w:szCs w:val="20"/>
-        </w:rPr>
-        <w:t>game_detail</w:t>
-      </w:r>
-      <w:proofErr w:type="spellEnd"/>
-      <w:r>
-        <w:rPr>
-          <w:rFonts w:asciiTheme="majorHAnsi" w:hAnsiTheme="majorHAnsi" w:cstheme="majorHAnsi"/>
-          <w:color w:val="000000"/>
-          <w:sz w:val="20"/>
-          <w:szCs w:val="20"/>
-        </w:rPr>
-        <w:t xml:space="preserve">( </w:t>
-      </w:r>
-      <w:proofErr w:type="spellStart"/>
-      <w:r>
-        <w:rPr>
-          <w:rFonts w:asciiTheme="majorHAnsi" w:hAnsiTheme="majorHAnsi" w:cstheme="majorHAnsi"/>
-          <w:color w:val="000000"/>
-          <w:sz w:val="20"/>
-          <w:szCs w:val="20"/>
-        </w:rPr>
-        <w:t>game_id</w:t>
-      </w:r>
-      <w:proofErr w:type="spellEnd"/>
-      <w:r>
-        <w:rPr>
-          <w:rFonts w:asciiTheme="majorHAnsi" w:hAnsiTheme="majorHAnsi" w:cstheme="majorHAnsi"/>
-          <w:color w:val="000000"/>
-          <w:sz w:val="20"/>
-          <w:szCs w:val="20"/>
-        </w:rPr>
-        <w:t xml:space="preserve"> </w:t>
-      </w:r>
-      <w:proofErr w:type="spellStart"/>
-      <w:r>
-        <w:rPr>
-          <w:rFonts w:asciiTheme="majorHAnsi" w:hAnsiTheme="majorHAnsi" w:cstheme="majorHAnsi"/>
-          <w:color w:val="000000"/>
-          <w:sz w:val="20"/>
-          <w:szCs w:val="20"/>
-        </w:rPr>
-        <w:t>bigint</w:t>
-      </w:r>
-      <w:proofErr w:type="spellEnd"/>
-      <w:r>
-        <w:rPr>
-          <w:rFonts w:asciiTheme="majorHAnsi" w:hAnsiTheme="majorHAnsi" w:cstheme="majorHAnsi"/>
-          <w:color w:val="000000"/>
-          <w:sz w:val="20"/>
-          <w:szCs w:val="20"/>
-        </w:rPr>
-        <w:t xml:space="preserve">, </w:t>
-      </w:r>
-      <w:proofErr w:type="spellStart"/>
-      <w:r>
-        <w:rPr>
-          <w:rFonts w:asciiTheme="majorHAnsi" w:hAnsiTheme="majorHAnsi" w:cstheme="majorHAnsi"/>
-          <w:color w:val="000000"/>
-          <w:sz w:val="20"/>
-          <w:szCs w:val="20"/>
-        </w:rPr>
-        <w:t>team_id</w:t>
-      </w:r>
-      <w:proofErr w:type="spellEnd"/>
-      <w:r>
-        <w:rPr>
-          <w:rFonts w:asciiTheme="majorHAnsi" w:hAnsiTheme="majorHAnsi" w:cstheme="majorHAnsi"/>
-          <w:color w:val="000000"/>
-          <w:sz w:val="20"/>
-          <w:szCs w:val="20"/>
-        </w:rPr>
-        <w:t xml:space="preserve"> </w:t>
-      </w:r>
-      <w:proofErr w:type="spellStart"/>
-      <w:r>
-        <w:rPr>
-          <w:rFonts w:asciiTheme="majorHAnsi" w:hAnsiTheme="majorHAnsi" w:cstheme="majorHAnsi"/>
-          <w:color w:val="000000"/>
-          <w:sz w:val="20"/>
-          <w:szCs w:val="20"/>
-        </w:rPr>
-        <w:t>bigint</w:t>
-      </w:r>
-      <w:proofErr w:type="spellEnd"/>
-      <w:r>
-        <w:rPr>
-          <w:rFonts w:asciiTheme="majorHAnsi" w:hAnsiTheme="majorHAnsi" w:cstheme="majorHAnsi"/>
-          <w:color w:val="000000"/>
-          <w:sz w:val="20"/>
-          <w:szCs w:val="20"/>
-        </w:rPr>
-        <w:t xml:space="preserve">, abbreviation varchar(255), city varchar(255), </w:t>
-      </w:r>
-      <w:proofErr w:type="spellStart"/>
-      <w:r>
-        <w:rPr>
-          <w:rFonts w:asciiTheme="majorHAnsi" w:hAnsiTheme="majorHAnsi" w:cstheme="majorHAnsi"/>
-          <w:color w:val="000000"/>
-          <w:sz w:val="20"/>
-          <w:szCs w:val="20"/>
-        </w:rPr>
-        <w:t>player_id</w:t>
-      </w:r>
-      <w:proofErr w:type="spellEnd"/>
-      <w:r>
-        <w:rPr>
-          <w:rFonts w:asciiTheme="majorHAnsi" w:hAnsiTheme="majorHAnsi" w:cstheme="majorHAnsi"/>
-          <w:color w:val="000000"/>
-          <w:sz w:val="20"/>
-          <w:szCs w:val="20"/>
-        </w:rPr>
-        <w:t xml:space="preserve"> </w:t>
-      </w:r>
-      <w:proofErr w:type="spellStart"/>
-      <w:r>
-        <w:rPr>
-          <w:rFonts w:asciiTheme="majorHAnsi" w:hAnsiTheme="majorHAnsi" w:cstheme="majorHAnsi"/>
-          <w:color w:val="000000"/>
-          <w:sz w:val="20"/>
-          <w:szCs w:val="20"/>
-        </w:rPr>
-        <w:t>bigint</w:t>
-      </w:r>
-      <w:proofErr w:type="spellEnd"/>
-      <w:r>
-        <w:rPr>
-          <w:rFonts w:asciiTheme="majorHAnsi" w:hAnsiTheme="majorHAnsi" w:cstheme="majorHAnsi"/>
-          <w:color w:val="000000"/>
-          <w:sz w:val="20"/>
-          <w:szCs w:val="20"/>
-        </w:rPr>
-        <w:t xml:space="preserve">, </w:t>
-      </w:r>
-      <w:proofErr w:type="spellStart"/>
-      <w:r>
-        <w:rPr>
-          <w:rFonts w:asciiTheme="majorHAnsi" w:hAnsiTheme="majorHAnsi" w:cstheme="majorHAnsi"/>
-          <w:color w:val="000000"/>
-          <w:sz w:val="20"/>
-          <w:szCs w:val="20"/>
-        </w:rPr>
-        <w:t>player_name</w:t>
-      </w:r>
-      <w:proofErr w:type="spellEnd"/>
-      <w:r>
-        <w:rPr>
-          <w:rFonts w:asciiTheme="majorHAnsi" w:hAnsiTheme="majorHAnsi" w:cstheme="majorHAnsi"/>
-          <w:color w:val="000000"/>
-          <w:sz w:val="20"/>
-          <w:szCs w:val="20"/>
-        </w:rPr>
-        <w:t xml:space="preserve"> varchar(255), nickname varchar(255), </w:t>
-      </w:r>
-      <w:proofErr w:type="spellStart"/>
-      <w:r>
-        <w:rPr>
-          <w:rFonts w:asciiTheme="majorHAnsi" w:hAnsiTheme="majorHAnsi" w:cstheme="majorHAnsi"/>
-          <w:color w:val="000000"/>
-          <w:sz w:val="20"/>
-          <w:szCs w:val="20"/>
-        </w:rPr>
-        <w:t>start_position</w:t>
-      </w:r>
-      <w:proofErr w:type="spellEnd"/>
-      <w:r>
-        <w:rPr>
-          <w:rFonts w:asciiTheme="majorHAnsi" w:hAnsiTheme="majorHAnsi" w:cstheme="majorHAnsi"/>
-          <w:color w:val="000000"/>
-          <w:sz w:val="20"/>
-          <w:szCs w:val="20"/>
-        </w:rPr>
-        <w:t xml:space="preserve"> varchar(255), comment varchar(255), minutes varchar(255),</w:t>
-      </w:r>
-      <w:proofErr w:type="spellStart"/>
-      <w:r>
-        <w:rPr>
-          <w:rFonts w:asciiTheme="majorHAnsi" w:hAnsiTheme="majorHAnsi" w:cstheme="majorHAnsi"/>
-          <w:color w:val="000000"/>
-          <w:sz w:val="20"/>
-          <w:szCs w:val="20"/>
-        </w:rPr>
-        <w:t>fgm</w:t>
-      </w:r>
-      <w:proofErr w:type="spellEnd"/>
-      <w:r>
-        <w:rPr>
-          <w:rFonts w:asciiTheme="majorHAnsi" w:hAnsiTheme="majorHAnsi" w:cstheme="majorHAnsi"/>
-          <w:color w:val="000000"/>
-          <w:sz w:val="20"/>
-          <w:szCs w:val="20"/>
-        </w:rPr>
-        <w:t xml:space="preserve"> decimal(3,1), </w:t>
-      </w:r>
-      <w:proofErr w:type="spellStart"/>
-      <w:r>
-        <w:rPr>
-          <w:rFonts w:asciiTheme="majorHAnsi" w:hAnsiTheme="majorHAnsi" w:cstheme="majorHAnsi"/>
-          <w:color w:val="000000"/>
-          <w:sz w:val="20"/>
-          <w:szCs w:val="20"/>
-        </w:rPr>
-        <w:t>fga</w:t>
-      </w:r>
-      <w:proofErr w:type="spellEnd"/>
-      <w:r>
-        <w:rPr>
-          <w:rFonts w:asciiTheme="majorHAnsi" w:hAnsiTheme="majorHAnsi" w:cstheme="majorHAnsi"/>
-          <w:color w:val="000000"/>
-          <w:sz w:val="20"/>
-          <w:szCs w:val="20"/>
-        </w:rPr>
-        <w:t xml:space="preserve"> decimal(3,1), </w:t>
-      </w:r>
-      <w:proofErr w:type="spellStart"/>
-      <w:r>
-        <w:rPr>
-          <w:rFonts w:asciiTheme="majorHAnsi" w:hAnsiTheme="majorHAnsi" w:cstheme="majorHAnsi"/>
-          <w:color w:val="000000"/>
-          <w:sz w:val="20"/>
-          <w:szCs w:val="20"/>
-        </w:rPr>
-        <w:t>fg_pct</w:t>
-      </w:r>
-      <w:proofErr w:type="spellEnd"/>
-      <w:r>
-        <w:rPr>
-          <w:rFonts w:asciiTheme="majorHAnsi" w:hAnsiTheme="majorHAnsi" w:cstheme="majorHAnsi"/>
-          <w:color w:val="000000"/>
-          <w:sz w:val="20"/>
-          <w:szCs w:val="20"/>
-        </w:rPr>
-        <w:t xml:space="preserve"> decimal(4,3), fg3m decimal(3,1), fg3a decimal(3,1), fg3_pct decimal(4,3), </w:t>
-      </w:r>
-      <w:proofErr w:type="spellStart"/>
-      <w:r>
-        <w:rPr>
-          <w:rFonts w:asciiTheme="majorHAnsi" w:hAnsiTheme="majorHAnsi" w:cstheme="majorHAnsi"/>
-          <w:color w:val="000000"/>
-          <w:sz w:val="20"/>
-          <w:szCs w:val="20"/>
-        </w:rPr>
-        <w:t>ftm</w:t>
-      </w:r>
-      <w:proofErr w:type="spellEnd"/>
-      <w:r>
-        <w:rPr>
-          <w:rFonts w:asciiTheme="majorHAnsi" w:hAnsiTheme="majorHAnsi" w:cstheme="majorHAnsi"/>
-          <w:color w:val="000000"/>
-          <w:sz w:val="20"/>
-          <w:szCs w:val="20"/>
-        </w:rPr>
-        <w:t xml:space="preserve"> decimal(3,1), </w:t>
-      </w:r>
-      <w:proofErr w:type="spellStart"/>
-      <w:r>
-        <w:rPr>
-          <w:rFonts w:asciiTheme="majorHAnsi" w:hAnsiTheme="majorHAnsi" w:cstheme="majorHAnsi"/>
-          <w:color w:val="000000"/>
-          <w:sz w:val="20"/>
-          <w:szCs w:val="20"/>
-        </w:rPr>
-        <w:t>fta</w:t>
-      </w:r>
-      <w:proofErr w:type="spellEnd"/>
-      <w:r>
-        <w:rPr>
-          <w:rFonts w:asciiTheme="majorHAnsi" w:hAnsiTheme="majorHAnsi" w:cstheme="majorHAnsi"/>
-          <w:color w:val="000000"/>
-          <w:sz w:val="20"/>
-          <w:szCs w:val="20"/>
-        </w:rPr>
-        <w:t xml:space="preserve"> decimal(3,1), </w:t>
-      </w:r>
-      <w:proofErr w:type="spellStart"/>
-      <w:r>
-        <w:rPr>
-          <w:rFonts w:asciiTheme="majorHAnsi" w:hAnsiTheme="majorHAnsi" w:cstheme="majorHAnsi"/>
-          <w:color w:val="000000"/>
-          <w:sz w:val="20"/>
-          <w:szCs w:val="20"/>
-        </w:rPr>
-        <w:t>ft_pct</w:t>
-      </w:r>
-      <w:proofErr w:type="spellEnd"/>
-      <w:r>
-        <w:rPr>
-          <w:rFonts w:asciiTheme="majorHAnsi" w:hAnsiTheme="majorHAnsi" w:cstheme="majorHAnsi"/>
-          <w:color w:val="000000"/>
-          <w:sz w:val="20"/>
-          <w:szCs w:val="20"/>
-        </w:rPr>
-        <w:t xml:space="preserve"> decimal(4,3), </w:t>
-      </w:r>
-      <w:proofErr w:type="spellStart"/>
-      <w:r>
-        <w:rPr>
-          <w:rFonts w:asciiTheme="majorHAnsi" w:hAnsiTheme="majorHAnsi" w:cstheme="majorHAnsi"/>
-          <w:color w:val="000000"/>
-          <w:sz w:val="20"/>
-          <w:szCs w:val="20"/>
-        </w:rPr>
-        <w:t>o_reb</w:t>
-      </w:r>
-      <w:proofErr w:type="spellEnd"/>
-      <w:r>
-        <w:rPr>
-          <w:rFonts w:asciiTheme="majorHAnsi" w:hAnsiTheme="majorHAnsi" w:cstheme="majorHAnsi"/>
-          <w:color w:val="000000"/>
-          <w:sz w:val="20"/>
-          <w:szCs w:val="20"/>
-        </w:rPr>
-        <w:t xml:space="preserve"> decimal(3,1), </w:t>
-      </w:r>
-      <w:proofErr w:type="spellStart"/>
-      <w:r>
-        <w:rPr>
-          <w:rFonts w:asciiTheme="majorHAnsi" w:hAnsiTheme="majorHAnsi" w:cstheme="majorHAnsi"/>
-          <w:color w:val="000000"/>
-          <w:sz w:val="20"/>
-          <w:szCs w:val="20"/>
-        </w:rPr>
-        <w:t>d_reb</w:t>
-      </w:r>
-      <w:proofErr w:type="spellEnd"/>
-      <w:r>
-        <w:rPr>
-          <w:rFonts w:asciiTheme="majorHAnsi" w:hAnsiTheme="majorHAnsi" w:cstheme="majorHAnsi"/>
-          <w:color w:val="000000"/>
-          <w:sz w:val="20"/>
-          <w:szCs w:val="20"/>
-        </w:rPr>
-        <w:t xml:space="preserve"> decimal(3,1), </w:t>
-      </w:r>
-      <w:proofErr w:type="spellStart"/>
-      <w:r>
-        <w:rPr>
-          <w:rFonts w:asciiTheme="majorHAnsi" w:hAnsiTheme="majorHAnsi" w:cstheme="majorHAnsi"/>
-          <w:color w:val="000000"/>
-          <w:sz w:val="20"/>
-          <w:szCs w:val="20"/>
-        </w:rPr>
-        <w:t>reb</w:t>
-      </w:r>
-      <w:proofErr w:type="spellEnd"/>
-      <w:r>
-        <w:rPr>
-          <w:rFonts w:asciiTheme="majorHAnsi" w:hAnsiTheme="majorHAnsi" w:cstheme="majorHAnsi"/>
-          <w:color w:val="000000"/>
-          <w:sz w:val="20"/>
-          <w:szCs w:val="20"/>
-        </w:rPr>
-        <w:t xml:space="preserve"> decimal(3,1), </w:t>
-      </w:r>
-      <w:proofErr w:type="spellStart"/>
-      <w:r>
-        <w:rPr>
-          <w:rFonts w:asciiTheme="majorHAnsi" w:hAnsiTheme="majorHAnsi" w:cstheme="majorHAnsi"/>
-          <w:color w:val="000000"/>
-          <w:sz w:val="20"/>
-          <w:szCs w:val="20"/>
-        </w:rPr>
-        <w:t>ast</w:t>
-      </w:r>
-      <w:proofErr w:type="spellEnd"/>
-      <w:r>
-        <w:rPr>
-          <w:rFonts w:asciiTheme="majorHAnsi" w:hAnsiTheme="majorHAnsi" w:cstheme="majorHAnsi"/>
-          <w:color w:val="000000"/>
-          <w:sz w:val="20"/>
-          <w:szCs w:val="20"/>
-        </w:rPr>
-        <w:t xml:space="preserve"> decimal(3,1), </w:t>
-      </w:r>
-      <w:proofErr w:type="spellStart"/>
-      <w:r>
-        <w:rPr>
-          <w:rFonts w:asciiTheme="majorHAnsi" w:hAnsiTheme="majorHAnsi" w:cstheme="majorHAnsi"/>
-          <w:color w:val="000000"/>
-          <w:sz w:val="20"/>
-          <w:szCs w:val="20"/>
-        </w:rPr>
-        <w:t>stl</w:t>
-      </w:r>
-      <w:proofErr w:type="spellEnd"/>
-      <w:r>
-        <w:rPr>
-          <w:rFonts w:asciiTheme="majorHAnsi" w:hAnsiTheme="majorHAnsi" w:cstheme="majorHAnsi"/>
-          <w:color w:val="000000"/>
-          <w:sz w:val="20"/>
-          <w:szCs w:val="20"/>
-        </w:rPr>
-        <w:t xml:space="preserve"> decimal(3,1), blk decimal(3,1), turnovers decimal(3,1), pf decimal(3,1), pts decimal(3,1), </w:t>
-      </w:r>
-      <w:proofErr w:type="spellStart"/>
-      <w:r>
-        <w:rPr>
-          <w:rFonts w:asciiTheme="majorHAnsi" w:hAnsiTheme="majorHAnsi" w:cstheme="majorHAnsi"/>
-          <w:color w:val="000000"/>
-          <w:sz w:val="20"/>
-          <w:szCs w:val="20"/>
-        </w:rPr>
-        <w:t>plus_minus</w:t>
-      </w:r>
-      <w:proofErr w:type="spellEnd"/>
-      <w:r>
-        <w:rPr>
-          <w:rFonts w:asciiTheme="majorHAnsi" w:hAnsiTheme="majorHAnsi" w:cstheme="majorHAnsi"/>
-          <w:color w:val="000000"/>
-          <w:sz w:val="20"/>
-          <w:szCs w:val="20"/>
-        </w:rPr>
-        <w:t xml:space="preserve"> decimal(3,1), primary key(</w:t>
-      </w:r>
-      <w:proofErr w:type="spellStart"/>
-      <w:r>
-        <w:rPr>
-          <w:rFonts w:asciiTheme="majorHAnsi" w:hAnsiTheme="majorHAnsi" w:cstheme="majorHAnsi"/>
-          <w:color w:val="000000"/>
-          <w:sz w:val="20"/>
-          <w:szCs w:val="20"/>
-        </w:rPr>
-        <w:t>game_id</w:t>
-      </w:r>
-      <w:proofErr w:type="spellEnd"/>
-      <w:r>
-        <w:rPr>
-          <w:rFonts w:asciiTheme="majorHAnsi" w:hAnsiTheme="majorHAnsi" w:cstheme="majorHAnsi"/>
-          <w:color w:val="000000"/>
-          <w:sz w:val="20"/>
-          <w:szCs w:val="20"/>
-        </w:rPr>
-        <w:t xml:space="preserve">, </w:t>
-      </w:r>
-      <w:proofErr w:type="spellStart"/>
-      <w:r>
-        <w:rPr>
-          <w:rFonts w:asciiTheme="majorHAnsi" w:hAnsiTheme="majorHAnsi" w:cstheme="majorHAnsi"/>
-          <w:color w:val="000000"/>
-          <w:sz w:val="20"/>
-          <w:szCs w:val="20"/>
-        </w:rPr>
-        <w:t>player_id</w:t>
-      </w:r>
-      <w:proofErr w:type="spellEnd"/>
-      <w:r>
-        <w:rPr>
-          <w:rFonts w:asciiTheme="majorHAnsi" w:hAnsiTheme="majorHAnsi" w:cstheme="majorHAnsi"/>
-          <w:color w:val="000000"/>
-          <w:sz w:val="20"/>
-          <w:szCs w:val="20"/>
-        </w:rPr>
-        <w:t xml:space="preserve">, </w:t>
-      </w:r>
-      <w:proofErr w:type="spellStart"/>
-      <w:r>
-        <w:rPr>
-          <w:rFonts w:asciiTheme="majorHAnsi" w:hAnsiTheme="majorHAnsi" w:cstheme="majorHAnsi"/>
-          <w:color w:val="000000"/>
-          <w:sz w:val="20"/>
-          <w:szCs w:val="20"/>
-        </w:rPr>
-        <w:t>team_id</w:t>
-      </w:r>
-      <w:proofErr w:type="spellEnd"/>
-      <w:r>
-        <w:rPr>
-          <w:rFonts w:asciiTheme="majorHAnsi" w:hAnsiTheme="majorHAnsi" w:cstheme="majorHAnsi"/>
-          <w:color w:val="000000"/>
-          <w:sz w:val="20"/>
-          <w:szCs w:val="20"/>
-        </w:rPr>
-        <w:t>));</w:t>
-      </w:r>
-    </w:p>
-    <w:p>
-      <w:pPr>
-        <w:rPr>
-          <w:rFonts w:asciiTheme="majorHAnsi" w:hAnsiTheme="majorHAnsi" w:cstheme="majorHAnsi"/>
-          <w:color w:val="000000"/>
-          <w:sz w:val="20"/>
-          <w:szCs w:val="20"/>
-        </w:rPr>
-      </w:pPr>
-      <w:r>
-        <w:rPr>
-          <w:rFonts w:asciiTheme="majorHAnsi" w:hAnsiTheme="majorHAnsi" w:cstheme="majorHAnsi"/>
-          <w:color w:val="000000"/>
-          <w:sz w:val="20"/>
-          <w:szCs w:val="20"/>
-        </w:rPr>
-        <w:t xml:space="preserve">alter table </w:t>
-      </w:r>
-      <w:proofErr w:type="spellStart"/>
-      <w:r>
-        <w:rPr>
-          <w:rFonts w:asciiTheme="majorHAnsi" w:hAnsiTheme="majorHAnsi" w:cstheme="majorHAnsi"/>
-          <w:color w:val="000000"/>
-          <w:sz w:val="20"/>
-          <w:szCs w:val="20"/>
-        </w:rPr>
-        <w:t>game_detail</w:t>
-      </w:r>
-      <w:proofErr w:type="spellEnd"/>
-      <w:r>
-        <w:rPr>
-          <w:rFonts w:asciiTheme="majorHAnsi" w:hAnsiTheme="majorHAnsi" w:cstheme="majorHAnsi"/>
-          <w:color w:val="000000"/>
-          <w:sz w:val="20"/>
-          <w:szCs w:val="20"/>
-        </w:rPr>
-        <w:t xml:space="preserve"> add foreign key(</w:t>
-      </w:r>
-      <w:proofErr w:type="spellStart"/>
-      <w:r>
-        <w:rPr>
-          <w:rFonts w:asciiTheme="majorHAnsi" w:hAnsiTheme="majorHAnsi" w:cstheme="majorHAnsi"/>
-          <w:color w:val="000000"/>
-          <w:sz w:val="20"/>
-          <w:szCs w:val="20"/>
-        </w:rPr>
-        <w:t>game_id</w:t>
-      </w:r>
-      <w:proofErr w:type="spellEnd"/>
-      <w:r>
-        <w:rPr>
-          <w:rFonts w:asciiTheme="majorHAnsi" w:hAnsiTheme="majorHAnsi" w:cstheme="majorHAnsi"/>
-          <w:color w:val="000000"/>
-          <w:sz w:val="20"/>
-          <w:szCs w:val="20"/>
-        </w:rPr>
-        <w:t>) references game(</w:t>
-      </w:r>
-      <w:proofErr w:type="spellStart"/>
-      <w:r>
-        <w:rPr>
-          <w:rFonts w:asciiTheme="majorHAnsi" w:hAnsiTheme="majorHAnsi" w:cstheme="majorHAnsi"/>
-          <w:color w:val="000000"/>
-          <w:sz w:val="20"/>
-          <w:szCs w:val="20"/>
-        </w:rPr>
-        <w:t>game_id</w:t>
-      </w:r>
-      <w:proofErr w:type="spellEnd"/>
-      <w:proofErr w:type="gramStart"/>
-      <w:r>
-        <w:rPr>
-          <w:rFonts w:asciiTheme="majorHAnsi" w:hAnsiTheme="majorHAnsi" w:cstheme="majorHAnsi"/>
-          <w:color w:val="000000"/>
-          <w:sz w:val="20"/>
-          <w:szCs w:val="20"/>
-        </w:rPr>
-        <w:t>);</w:t>
-      </w:r>
-      <w:proofErr w:type="gramEnd"/>
-    </w:p>
-    <w:p>
-      <w:pPr>
-        <w:rPr>
-          <w:rFonts w:asciiTheme="majorHAnsi" w:hAnsiTheme="majorHAnsi" w:cstheme="majorHAnsi"/>
-          <w:b/>
-          <w:bCs/>
-          <w:sz w:val="20"/>
-          <w:szCs w:val="20"/>
-        </w:rPr>
-      </w:pPr>
-      <w:r>
-        <w:rPr>
-          <w:rFonts w:asciiTheme="majorHAnsi" w:hAnsiTheme="majorHAnsi" w:cstheme="majorHAnsi"/>
-          <w:color w:val="000000"/>
-          <w:sz w:val="20"/>
-          <w:szCs w:val="20"/>
-        </w:rPr>
-        <w:lastRenderedPageBreak/>
+          <w:color w:val="000000"/>
+          <w:sz w:val="20"/>
+          <w:szCs w:val="20"/>
+        </w:rPr>
         <w:t xml:space="preserve"># table needs </w:t>
       </w:r>
       <w:proofErr w:type="spellStart"/>
@@ -3678,15 +3768,40 @@
           <w:rFonts w:asciiTheme="majorHAnsi" w:hAnsiTheme="majorHAnsi" w:cstheme="majorHAnsi"/>
           <w:color w:val="000000"/>
         </w:rPr>
-        <w:t xml:space="preserve"> add column </w:t>
-      </w:r>
+        <w:t xml:space="preserve"> add foreign key(</w:t>
+      </w:r>
+      <w:proofErr w:type="spellStart"/>
+      <w:r>
+        <w:rPr>
+          <w:rFonts w:asciiTheme="majorHAnsi" w:hAnsiTheme="majorHAnsi" w:cstheme="majorHAnsi"/>
+          <w:color w:val="000000"/>
+        </w:rPr>
+        <w:t>game_id</w:t>
+      </w:r>
+      <w:proofErr w:type="spellEnd"/>
+      <w:r>
+        <w:rPr>
+          <w:rFonts w:asciiTheme="majorHAnsi" w:hAnsiTheme="majorHAnsi" w:cstheme="majorHAnsi"/>
+          <w:color w:val="000000"/>
+        </w:rPr>
+        <w:t>) references game(</w:t>
+      </w:r>
+      <w:proofErr w:type="spellStart"/>
+      <w:r>
+        <w:rPr>
+          <w:rFonts w:asciiTheme="majorHAnsi" w:hAnsiTheme="majorHAnsi" w:cstheme="majorHAnsi"/>
+          <w:color w:val="000000"/>
+        </w:rPr>
+        <w:t>game_id</w:t>
+      </w:r>
+      <w:proofErr w:type="spellEnd"/>
       <w:proofErr w:type="gramStart"/>
       <w:r>
         <w:rPr>
           <w:rFonts w:asciiTheme="majorHAnsi" w:hAnsiTheme="majorHAnsi" w:cstheme="majorHAnsi"/>
           <w:color w:val="000000"/>
         </w:rPr>
-        <w:t>season;</w:t>
+        <w:t>);</w:t>
       </w:r>
       <w:proofErr w:type="gramEnd"/>
     </w:p>
@@ -3720,23 +3835,24 @@
           <w:rFonts w:asciiTheme="majorHAnsi" w:hAnsiTheme="majorHAnsi" w:cstheme="majorHAnsi"/>
           <w:color w:val="000000"/>
         </w:rPr>
-        <w:t xml:space="preserve"> add foreign key(season) references game(season);</w:t>
-      </w:r>
-      <w:r>
-        <w:rPr>
-          <w:rFonts w:asciiTheme="majorHAnsi" w:hAnsiTheme="majorHAnsi" w:cstheme="majorHAnsi"/>
-          <w:color w:val="000000"/>
-        </w:rPr>
-        <w:t xml:space="preserve"> // not sure if this one works, find working version</w:t>
-      </w:r>
+        <w:t xml:space="preserve"> add column id int </w:t>
+      </w:r>
+      <w:proofErr w:type="gramStart"/>
+      <w:r>
+        <w:rPr>
+          <w:rFonts w:asciiTheme="majorHAnsi" w:hAnsiTheme="majorHAnsi" w:cstheme="majorHAnsi"/>
+          <w:color w:val="000000"/>
+        </w:rPr>
+        <w:t>unsigned;</w:t>
+      </w:r>
+      <w:proofErr w:type="gramEnd"/>
     </w:p>
     <w:p>
       <w:pPr>
         <w:pStyle w:val="HTMLPreformatted"/>
         <w:textAlignment w:val="baseline"/>
         <w:rPr>
-          <w:rFonts w:asciiTheme="majorHAnsi" w:hAnsiTheme="majorHAnsi" w:cstheme="majorHAnsi"/>
-          <w:color w:val="000000"/>
+          <w:rFonts w:ascii="var(--ff-mono)" w:hAnsi="var(--ff-mono)"/>
         </w:rPr>
       </w:pPr>
       <w:r>
@@ -3760,166 +3876,8 @@
           <w:rFonts w:asciiTheme="majorHAnsi" w:hAnsiTheme="majorHAnsi" w:cstheme="majorHAnsi"/>
           <w:color w:val="000000"/>
         </w:rPr>
-        <w:t xml:space="preserve"> add foreign key(</w:t>
-      </w:r>
-      <w:proofErr w:type="spellStart"/>
-      <w:r>
-        <w:rPr>
-          <w:rFonts w:asciiTheme="majorHAnsi" w:hAnsiTheme="majorHAnsi" w:cstheme="majorHAnsi"/>
-          <w:color w:val="000000"/>
-        </w:rPr>
-        <w:t>game_id</w:t>
-      </w:r>
-      <w:proofErr w:type="spellEnd"/>
-      <w:r>
-        <w:rPr>
-          <w:rFonts w:asciiTheme="majorHAnsi" w:hAnsiTheme="majorHAnsi" w:cstheme="majorHAnsi"/>
-          <w:color w:val="000000"/>
-        </w:rPr>
-        <w:t>) references game(</w:t>
-      </w:r>
-      <w:proofErr w:type="spellStart"/>
-      <w:r>
-        <w:rPr>
-          <w:rFonts w:asciiTheme="majorHAnsi" w:hAnsiTheme="majorHAnsi" w:cstheme="majorHAnsi"/>
-          <w:color w:val="000000"/>
-        </w:rPr>
-        <w:t>game_id</w:t>
-      </w:r>
-      <w:proofErr w:type="spellEnd"/>
-      <w:proofErr w:type="gramStart"/>
-      <w:r>
-        <w:rPr>
-          <w:rFonts w:asciiTheme="majorHAnsi" w:hAnsiTheme="majorHAnsi" w:cstheme="majorHAnsi"/>
-          <w:color w:val="000000"/>
-        </w:rPr>
-        <w:t>);</w:t>
-      </w:r>
-      <w:proofErr w:type="gramEnd"/>
-    </w:p>
-    <w:p>
-      <w:pPr>
-        <w:pStyle w:val="HTMLPreformatted"/>
-        <w:textAlignment w:val="baseline"/>
-        <w:rPr>
-          <w:rFonts w:asciiTheme="majorHAnsi" w:hAnsiTheme="majorHAnsi" w:cstheme="majorHAnsi"/>
-          <w:color w:val="000000"/>
-        </w:rPr>
-      </w:pPr>
-      <w:r>
-        <w:rPr>
-          <w:rFonts w:asciiTheme="majorHAnsi" w:hAnsiTheme="majorHAnsi" w:cstheme="majorHAnsi"/>
-          <w:color w:val="000000"/>
-        </w:rPr>
-        <w:t xml:space="preserve">alter table </w:t>
-      </w:r>
-      <w:proofErr w:type="spellStart"/>
-      <w:r>
-        <w:rPr>
-          <w:rFonts w:asciiTheme="majorHAnsi" w:hAnsiTheme="majorHAnsi" w:cstheme="majorHAnsi"/>
-          <w:color w:val="000000"/>
-        </w:rPr>
-        <w:t>game_detail</w:t>
-      </w:r>
-      <w:proofErr w:type="spellEnd"/>
-      <w:r>
-        <w:rPr>
-          <w:rFonts w:asciiTheme="majorHAnsi" w:hAnsiTheme="majorHAnsi" w:cstheme="majorHAnsi"/>
-          <w:color w:val="000000"/>
-        </w:rPr>
-        <w:t xml:space="preserve"> add foreign key(</w:t>
-      </w:r>
-      <w:proofErr w:type="spellStart"/>
-      <w:r>
-        <w:rPr>
-          <w:rFonts w:asciiTheme="majorHAnsi" w:hAnsiTheme="majorHAnsi" w:cstheme="majorHAnsi"/>
-          <w:color w:val="000000"/>
-        </w:rPr>
-        <w:t>team_id</w:t>
-      </w:r>
-      <w:proofErr w:type="spellEnd"/>
-      <w:r>
-        <w:rPr>
-          <w:rFonts w:asciiTheme="majorHAnsi" w:hAnsiTheme="majorHAnsi" w:cstheme="majorHAnsi"/>
-          <w:color w:val="000000"/>
-        </w:rPr>
-        <w:t>) references team(</w:t>
-      </w:r>
-      <w:proofErr w:type="spellStart"/>
-      <w:r>
-        <w:rPr>
-          <w:rFonts w:asciiTheme="majorHAnsi" w:hAnsiTheme="majorHAnsi" w:cstheme="majorHAnsi"/>
-          <w:color w:val="000000"/>
-        </w:rPr>
-        <w:t>team_id</w:t>
-      </w:r>
-      <w:proofErr w:type="spellEnd"/>
-      <w:proofErr w:type="gramStart"/>
-      <w:r>
-        <w:rPr>
-          <w:rFonts w:asciiTheme="majorHAnsi" w:hAnsiTheme="majorHAnsi" w:cstheme="majorHAnsi"/>
-          <w:color w:val="000000"/>
-        </w:rPr>
-        <w:t>);</w:t>
-      </w:r>
-      <w:proofErr w:type="gramEnd"/>
-    </w:p>
-    <w:p>
-      <w:pPr>
-        <w:pStyle w:val="HTMLPreformatted"/>
-        <w:textAlignment w:val="baseline"/>
-        <w:rPr>
-          <w:rFonts w:ascii="var(--ff-mono)" w:hAnsi="var(--ff-mono)"/>
-        </w:rPr>
-      </w:pPr>
-      <w:r>
-        <w:rPr>
-          <w:rFonts w:asciiTheme="majorHAnsi" w:hAnsiTheme="majorHAnsi" w:cstheme="majorHAnsi"/>
-          <w:color w:val="000000"/>
-        </w:rPr>
-        <w:t xml:space="preserve">alter table </w:t>
-      </w:r>
-      <w:proofErr w:type="spellStart"/>
-      <w:r>
-        <w:rPr>
-          <w:rFonts w:asciiTheme="majorHAnsi" w:hAnsiTheme="majorHAnsi" w:cstheme="majorHAnsi"/>
-          <w:color w:val="000000"/>
-        </w:rPr>
-        <w:t>game_detail</w:t>
-      </w:r>
-      <w:proofErr w:type="spellEnd"/>
-      <w:r>
-        <w:rPr>
-          <w:rFonts w:asciiTheme="majorHAnsi" w:hAnsiTheme="majorHAnsi" w:cstheme="majorHAnsi"/>
-          <w:color w:val="000000"/>
-        </w:rPr>
-        <w:t xml:space="preserve"> add foreign key(</w:t>
-      </w:r>
-      <w:proofErr w:type="spellStart"/>
-      <w:r>
-        <w:rPr>
-          <w:rFonts w:asciiTheme="majorHAnsi" w:hAnsiTheme="majorHAnsi" w:cstheme="majorHAnsi"/>
-          <w:color w:val="000000"/>
-        </w:rPr>
-        <w:t>player_id</w:t>
-      </w:r>
-      <w:proofErr w:type="spellEnd"/>
-      <w:r>
-        <w:rPr>
-          <w:rFonts w:asciiTheme="majorHAnsi" w:hAnsiTheme="majorHAnsi" w:cstheme="majorHAnsi"/>
-          <w:color w:val="000000"/>
-        </w:rPr>
-        <w:t>) references player(</w:t>
-      </w:r>
-      <w:proofErr w:type="spellStart"/>
-      <w:r>
-        <w:rPr>
-          <w:rFonts w:asciiTheme="majorHAnsi" w:hAnsiTheme="majorHAnsi" w:cstheme="majorHAnsi"/>
-          <w:color w:val="000000"/>
-        </w:rPr>
-        <w:t>player_id</w:t>
-      </w:r>
-      <w:proofErr w:type="spellEnd"/>
+        <w:t xml:space="preserve"> add foreign key(id) references player(id</w:t>
+      </w:r>
       <w:proofErr w:type="gramStart"/>
       <w:r>
         <w:rPr>

</xml_diff>